<commit_message>
clean up + Thurdays meet
just moved some files around for better looks
</commit_message>
<xml_diff>
--- a/meeting_minutes.docx
+++ b/meeting_minutes.docx
@@ -218,9 +218,439 @@
           <w:szCs w:val="36"/>
         </w:rPr>
         <w:lastRenderedPageBreak/>
-        <w:t xml:space="preserve">Week </w:t>
-      </w:r>
-      <w:r>
+        <w:t>Week 5</w:t>
+      </w:r>
+    </w:p>
+    <w:p>
+      <w:pPr>
+        <w:spacing w:line="240" w:lineRule="auto"/>
+        <w:rPr>
+          <w:rFonts w:ascii="Times New Roman" w:hAnsi="Times New Roman" w:cs="Times New Roman"/>
+        </w:rPr>
+      </w:pPr>
+      <w:r>
+        <w:rPr>
+          <w:rFonts w:ascii="Times New Roman" w:hAnsi="Times New Roman" w:cs="Times New Roman"/>
+        </w:rPr>
+        <w:t>(The following is the weekly meeting minutes)</w:t>
+      </w:r>
+    </w:p>
+    <w:p>
+      <w:pPr>
+        <w:spacing w:line="240" w:lineRule="auto"/>
+        <w:rPr>
+          <w:rFonts w:ascii="Times New Roman" w:hAnsi="Times New Roman" w:cs="Times New Roman"/>
+        </w:rPr>
+      </w:pPr>
+    </w:p>
+    <w:p>
+      <w:pPr>
+        <w:pStyle w:val="Listenabsatz"/>
+        <w:spacing w:line="240" w:lineRule="auto"/>
+        <w:ind w:left="0"/>
+        <w:rPr>
+          <w:rFonts w:ascii="Times New Roman" w:hAnsi="Times New Roman" w:cs="Times New Roman"/>
+        </w:rPr>
+      </w:pPr>
+      <w:r>
+        <w:rPr>
+          <w:rFonts w:ascii="Times New Roman" w:hAnsi="Times New Roman" w:cs="Times New Roman"/>
+        </w:rPr>
+        <w:t>Date</w:t>
+      </w:r>
+    </w:p>
+    <w:p>
+      <w:pPr>
+        <w:pStyle w:val="Listenabsatz"/>
+        <w:numPr>
+          <w:ilvl w:val="2"/>
+          <w:numId w:val="5"/>
+        </w:numPr>
+        <w:rPr>
+          <w:rFonts w:ascii="Times New Roman" w:hAnsi="Times New Roman" w:cs="Times New Roman"/>
+        </w:rPr>
+      </w:pPr>
+      <w:r>
+        <w:rPr>
+          <w:rFonts w:ascii="Times New Roman" w:hAnsi="Times New Roman" w:cs="Times New Roman"/>
+        </w:rPr>
+        <w:t>0</w:t>
+      </w:r>
+      <w:r>
+        <w:rPr>
+          <w:rFonts w:ascii="Times New Roman" w:hAnsi="Times New Roman" w:cs="Times New Roman"/>
+        </w:rPr>
+        <w:t>9</w:t>
+      </w:r>
+      <w:r>
+        <w:rPr>
+          <w:rFonts w:ascii="Times New Roman" w:hAnsi="Times New Roman" w:cs="Times New Roman"/>
+        </w:rPr>
+        <w:t>/02</w:t>
+      </w:r>
+      <w:r>
+        <w:rPr>
+          <w:rFonts w:ascii="Times New Roman" w:hAnsi="Times New Roman" w:cs="Times New Roman"/>
+        </w:rPr>
+        <w:t>/2023</w:t>
+      </w:r>
+    </w:p>
+    <w:p>
+      <w:pPr>
+        <w:spacing w:line="240" w:lineRule="auto"/>
+        <w:rPr>
+          <w:rFonts w:ascii="Times New Roman" w:hAnsi="Times New Roman" w:cs="Times New Roman"/>
+        </w:rPr>
+      </w:pPr>
+    </w:p>
+    <w:p>
+      <w:pPr>
+        <w:pStyle w:val="Listenabsatz"/>
+        <w:spacing w:line="240" w:lineRule="auto"/>
+        <w:ind w:left="0"/>
+        <w:rPr>
+          <w:rFonts w:ascii="Times New Roman" w:hAnsi="Times New Roman" w:cs="Times New Roman"/>
+        </w:rPr>
+      </w:pPr>
+      <w:r>
+        <w:rPr>
+          <w:rFonts w:ascii="Times New Roman" w:hAnsi="Times New Roman" w:cs="Times New Roman"/>
+        </w:rPr>
+        <w:t>Attendance</w:t>
+      </w:r>
+    </w:p>
+    <w:p>
+      <w:pPr>
+        <w:pStyle w:val="Listenabsatz"/>
+        <w:numPr>
+          <w:ilvl w:val="2"/>
+          <w:numId w:val="5"/>
+        </w:numPr>
+        <w:spacing w:line="240" w:lineRule="auto"/>
+        <w:ind w:left="1080"/>
+        <w:rPr>
+          <w:rFonts w:ascii="Times New Roman" w:hAnsi="Times New Roman" w:cs="Times New Roman"/>
+        </w:rPr>
+      </w:pPr>
+      <w:r>
+        <w:rPr>
+          <w:rFonts w:ascii="Times New Roman" w:hAnsi="Times New Roman" w:cs="Times New Roman"/>
+        </w:rPr>
+        <w:t>Austin Miller</w:t>
+      </w:r>
+    </w:p>
+    <w:p>
+      <w:pPr>
+        <w:pStyle w:val="Listenabsatz"/>
+        <w:numPr>
+          <w:ilvl w:val="2"/>
+          <w:numId w:val="5"/>
+        </w:numPr>
+        <w:spacing w:line="240" w:lineRule="auto"/>
+        <w:ind w:left="1080"/>
+        <w:rPr>
+          <w:rFonts w:ascii="Times New Roman" w:hAnsi="Times New Roman" w:cs="Times New Roman"/>
+        </w:rPr>
+      </w:pPr>
+      <w:r>
+        <w:rPr>
+          <w:rFonts w:ascii="Times New Roman" w:hAnsi="Times New Roman" w:cs="Times New Roman"/>
+        </w:rPr>
+        <w:t>Bjarne Wilken</w:t>
+      </w:r>
+    </w:p>
+    <w:p>
+      <w:pPr>
+        <w:pStyle w:val="Listenabsatz"/>
+        <w:numPr>
+          <w:ilvl w:val="2"/>
+          <w:numId w:val="5"/>
+        </w:numPr>
+        <w:spacing w:line="240" w:lineRule="auto"/>
+        <w:ind w:left="1080"/>
+        <w:rPr>
+          <w:rFonts w:ascii="Times New Roman" w:hAnsi="Times New Roman" w:cs="Times New Roman"/>
+        </w:rPr>
+      </w:pPr>
+      <w:r>
+        <w:rPr>
+          <w:rFonts w:ascii="Times New Roman" w:hAnsi="Times New Roman" w:cs="Times New Roman"/>
+        </w:rPr>
+        <w:t>Christian Fuentes</w:t>
+      </w:r>
+    </w:p>
+    <w:p>
+      <w:pPr>
+        <w:pStyle w:val="Listenabsatz"/>
+        <w:numPr>
+          <w:ilvl w:val="1"/>
+          <w:numId w:val="5"/>
+        </w:numPr>
+        <w:spacing w:line="240" w:lineRule="auto"/>
+        <w:ind w:left="1080"/>
+        <w:rPr>
+          <w:rFonts w:ascii="Times New Roman" w:hAnsi="Times New Roman" w:cs="Times New Roman"/>
+        </w:rPr>
+      </w:pPr>
+      <w:r>
+        <w:rPr>
+          <w:rFonts w:ascii="Times New Roman" w:hAnsi="Times New Roman" w:cs="Times New Roman"/>
+        </w:rPr>
+        <w:t>Matthew Philips</w:t>
+      </w:r>
+    </w:p>
+    <w:p>
+      <w:pPr>
+        <w:pStyle w:val="Listenabsatz"/>
+        <w:numPr>
+          <w:ilvl w:val="1"/>
+          <w:numId w:val="5"/>
+        </w:numPr>
+        <w:spacing w:line="240" w:lineRule="auto"/>
+        <w:ind w:left="1080"/>
+        <w:rPr>
+          <w:rFonts w:ascii="Times New Roman" w:hAnsi="Times New Roman" w:cs="Times New Roman"/>
+        </w:rPr>
+      </w:pPr>
+      <w:r>
+        <w:rPr>
+          <w:rFonts w:ascii="Times New Roman" w:hAnsi="Times New Roman" w:cs="Times New Roman"/>
+        </w:rPr>
+        <w:t>Mike Henke</w:t>
+      </w:r>
+    </w:p>
+    <w:p>
+      <w:pPr>
+        <w:spacing w:line="240" w:lineRule="auto"/>
+        <w:rPr>
+          <w:rFonts w:ascii="Times New Roman" w:hAnsi="Times New Roman" w:cs="Times New Roman"/>
+        </w:rPr>
+      </w:pPr>
+    </w:p>
+    <w:p>
+      <w:pPr>
+        <w:pStyle w:val="Listenabsatz"/>
+        <w:spacing w:line="240" w:lineRule="auto"/>
+        <w:ind w:left="0"/>
+        <w:rPr>
+          <w:rFonts w:ascii="Times New Roman" w:hAnsi="Times New Roman" w:cs="Times New Roman"/>
+        </w:rPr>
+      </w:pPr>
+      <w:r>
+        <w:rPr>
+          <w:rFonts w:ascii="Times New Roman" w:hAnsi="Times New Roman" w:cs="Times New Roman"/>
+        </w:rPr>
+        <w:t>Who miss(es) the meeting?</w:t>
+      </w:r>
+    </w:p>
+    <w:p>
+      <w:pPr>
+        <w:pStyle w:val="Listenabsatz"/>
+        <w:numPr>
+          <w:ilvl w:val="1"/>
+          <w:numId w:val="5"/>
+        </w:numPr>
+        <w:spacing w:line="240" w:lineRule="auto"/>
+        <w:ind w:left="1080"/>
+        <w:rPr>
+          <w:rFonts w:ascii="Times New Roman" w:hAnsi="Times New Roman" w:cs="Times New Roman"/>
+        </w:rPr>
+      </w:pPr>
+      <w:r>
+        <w:rPr>
+          <w:rFonts w:ascii="Times New Roman" w:hAnsi="Times New Roman" w:cs="Times New Roman"/>
+        </w:rPr>
+        <w:t>NA</w:t>
+      </w:r>
+    </w:p>
+    <w:p>
+      <w:pPr>
+        <w:spacing w:line="240" w:lineRule="auto"/>
+        <w:rPr>
+          <w:rFonts w:ascii="Times New Roman" w:hAnsi="Times New Roman" w:cs="Times New Roman"/>
+        </w:rPr>
+      </w:pPr>
+    </w:p>
+    <w:p>
+      <w:pPr>
+        <w:pStyle w:val="Listenabsatz"/>
+        <w:ind w:left="0"/>
+        <w:rPr>
+          <w:rFonts w:ascii="Times New Roman" w:hAnsi="Times New Roman" w:cs="Times New Roman"/>
+        </w:rPr>
+      </w:pPr>
+      <w:r>
+        <w:rPr>
+          <w:rFonts w:ascii="Times New Roman" w:hAnsi="Times New Roman" w:cs="Times New Roman"/>
+        </w:rPr>
+        <w:t>General meeting info: start time; end time; meeting length in minutes, location etc.</w:t>
+      </w:r>
+    </w:p>
+    <w:p>
+      <w:pPr>
+        <w:pStyle w:val="Listenabsatz"/>
+        <w:numPr>
+          <w:ilvl w:val="1"/>
+          <w:numId w:val="5"/>
+        </w:numPr>
+        <w:spacing w:line="240" w:lineRule="auto"/>
+        <w:ind w:left="1080"/>
+        <w:rPr>
+          <w:rFonts w:ascii="Times New Roman" w:hAnsi="Times New Roman" w:cs="Times New Roman"/>
+        </w:rPr>
+      </w:pPr>
+      <w:r>
+        <w:rPr>
+          <w:rFonts w:ascii="Times New Roman" w:hAnsi="Times New Roman" w:cs="Times New Roman"/>
+        </w:rPr>
+        <w:t>8:30 – 10:00 (In class presentation)</w:t>
+      </w:r>
+    </w:p>
+    <w:p>
+      <w:pPr>
+        <w:spacing w:line="240" w:lineRule="auto"/>
+        <w:rPr>
+          <w:rFonts w:ascii="Times New Roman" w:hAnsi="Times New Roman" w:cs="Times New Roman"/>
+        </w:rPr>
+      </w:pPr>
+    </w:p>
+    <w:p>
+      <w:pPr>
+        <w:pStyle w:val="Listenabsatz"/>
+        <w:spacing w:line="240" w:lineRule="auto"/>
+        <w:ind w:left="0"/>
+        <w:rPr>
+          <w:rFonts w:ascii="Times New Roman" w:hAnsi="Times New Roman" w:cs="Times New Roman"/>
+        </w:rPr>
+      </w:pPr>
+      <w:r>
+        <w:rPr>
+          <w:rFonts w:ascii="Times New Roman" w:hAnsi="Times New Roman" w:cs="Times New Roman"/>
+        </w:rPr>
+        <w:t>What has been discussed (what artifacts have been produced in the past week)</w:t>
+      </w:r>
+    </w:p>
+    <w:p>
+      <w:pPr>
+        <w:pStyle w:val="Listenabsatz"/>
+        <w:numPr>
+          <w:ilvl w:val="0"/>
+          <w:numId w:val="9"/>
+        </w:numPr>
+        <w:spacing w:line="240" w:lineRule="auto"/>
+        <w:rPr>
+          <w:rFonts w:ascii="Times New Roman" w:hAnsi="Times New Roman" w:cs="Times New Roman"/>
+        </w:rPr>
+      </w:pPr>
+      <w:r>
+        <w:rPr>
+          <w:rFonts w:ascii="Times New Roman" w:hAnsi="Times New Roman" w:cs="Times New Roman"/>
+        </w:rPr>
+        <w:t xml:space="preserve">First </w:t>
+      </w:r>
+      <w:r>
+        <w:rPr>
+          <w:rFonts w:ascii="Times New Roman" w:hAnsi="Times New Roman" w:cs="Times New Roman"/>
+        </w:rPr>
+        <w:t>in class presentation</w:t>
+      </w:r>
+    </w:p>
+    <w:p>
+      <w:pPr>
+        <w:spacing w:line="240" w:lineRule="auto"/>
+        <w:rPr>
+          <w:rFonts w:ascii="Times New Roman" w:hAnsi="Times New Roman" w:cs="Times New Roman"/>
+        </w:rPr>
+      </w:pPr>
+    </w:p>
+    <w:p>
+      <w:pPr>
+        <w:pStyle w:val="Listenabsatz"/>
+        <w:spacing w:line="240" w:lineRule="auto"/>
+        <w:ind w:left="0"/>
+        <w:rPr>
+          <w:rFonts w:ascii="Times New Roman" w:hAnsi="Times New Roman" w:cs="Times New Roman"/>
+        </w:rPr>
+      </w:pPr>
+      <w:r>
+        <w:rPr>
+          <w:rFonts w:ascii="Times New Roman" w:hAnsi="Times New Roman" w:cs="Times New Roman"/>
+        </w:rPr>
+        <w:t>Next week Plan</w:t>
+      </w:r>
+    </w:p>
+    <w:p>
+      <w:pPr>
+        <w:pStyle w:val="Listenabsatz"/>
+        <w:numPr>
+          <w:ilvl w:val="0"/>
+          <w:numId w:val="2"/>
+        </w:numPr>
+        <w:spacing w:line="240" w:lineRule="auto"/>
+        <w:ind w:left="1080"/>
+        <w:rPr>
+          <w:rFonts w:ascii="Times New Roman" w:hAnsi="Times New Roman" w:cs="Times New Roman"/>
+        </w:rPr>
+      </w:pPr>
+      <w:r>
+        <w:rPr>
+          <w:rFonts w:ascii="Times New Roman" w:hAnsi="Times New Roman" w:cs="Times New Roman"/>
+        </w:rPr>
+        <w:t>See what Changes come after the meet with Dustin</w:t>
+      </w:r>
+    </w:p>
+    <w:p>
+      <w:pPr>
+        <w:spacing w:line="240" w:lineRule="auto"/>
+        <w:rPr>
+          <w:rFonts w:ascii="Times New Roman" w:hAnsi="Times New Roman" w:cs="Times New Roman"/>
+        </w:rPr>
+      </w:pPr>
+    </w:p>
+    <w:p>
+      <w:pPr>
+        <w:pStyle w:val="Listenabsatz"/>
+        <w:spacing w:line="240" w:lineRule="auto"/>
+        <w:ind w:left="0"/>
+        <w:rPr>
+          <w:rFonts w:ascii="Times New Roman" w:hAnsi="Times New Roman" w:cs="Times New Roman"/>
+        </w:rPr>
+      </w:pPr>
+      <w:r>
+        <w:rPr>
+          <w:rFonts w:ascii="Times New Roman" w:hAnsi="Times New Roman" w:cs="Times New Roman"/>
+        </w:rPr>
+        <w:t>Name/location of the artifacts produced.</w:t>
+      </w:r>
+    </w:p>
+    <w:p>
+      <w:pPr>
+        <w:pStyle w:val="Listenabsatz"/>
+        <w:numPr>
+          <w:ilvl w:val="0"/>
+          <w:numId w:val="2"/>
+        </w:numPr>
+        <w:spacing w:line="240" w:lineRule="auto"/>
+        <w:ind w:left="1080"/>
+        <w:rPr>
+          <w:rFonts w:ascii="Times New Roman" w:hAnsi="Times New Roman" w:cs="Times New Roman"/>
+        </w:rPr>
+      </w:pPr>
+      <w:r>
+        <w:rPr>
+          <w:rFonts w:ascii="Times New Roman" w:hAnsi="Times New Roman" w:cs="Times New Roman"/>
+        </w:rPr>
+        <w:t>Presentation + Feedbac</w:t>
+      </w:r>
+      <w:r>
+        <w:rPr>
+          <w:rFonts w:ascii="Times New Roman" w:hAnsi="Times New Roman" w:cs="Times New Roman"/>
+        </w:rPr>
+        <w:t>k</w:t>
+      </w:r>
+    </w:p>
+    <w:p>
+      <w:pPr>
         <w:rPr>
           <w:rFonts w:ascii="Times New Roman" w:hAnsi="Times New Roman" w:cs="Times New Roman"/>
           <w:b/>
@@ -228,7 +658,49 @@
           <w:sz w:val="36"/>
           <w:szCs w:val="36"/>
         </w:rPr>
-        <w:t>5</w:t>
+      </w:pPr>
+    </w:p>
+    <w:p>
+      <w:pPr>
+        <w:rPr>
+          <w:rFonts w:ascii="Times New Roman" w:hAnsi="Times New Roman" w:cs="Times New Roman"/>
+          <w:b/>
+          <w:bCs/>
+          <w:sz w:val="36"/>
+          <w:szCs w:val="36"/>
+        </w:rPr>
+      </w:pPr>
+      <w:r>
+        <w:rPr>
+          <w:rFonts w:ascii="Times New Roman" w:hAnsi="Times New Roman" w:cs="Times New Roman"/>
+          <w:b/>
+          <w:bCs/>
+          <w:sz w:val="36"/>
+          <w:szCs w:val="36"/>
+        </w:rPr>
+        <w:br w:type="page"/>
+      </w:r>
+    </w:p>
+    <w:p>
+      <w:pPr>
+        <w:rPr>
+          <w:rFonts w:ascii="Times New Roman" w:hAnsi="Times New Roman" w:cs="Times New Roman"/>
+          <w:b/>
+          <w:bCs/>
+          <w:sz w:val="36"/>
+          <w:szCs w:val="36"/>
+        </w:rPr>
+      </w:pPr>
+      <w:r>
+        <w:rPr>
+          <w:rFonts w:ascii="Times New Roman" w:hAnsi="Times New Roman" w:cs="Times New Roman"/>
+          <w:b/>
+          <w:bCs/>
+          <w:sz w:val="36"/>
+          <w:szCs w:val="36"/>
+        </w:rPr>
+        <w:lastRenderedPageBreak/>
+        <w:t>Week 5</w:t>
       </w:r>
     </w:p>
     <w:p>
@@ -290,13 +762,7 @@
         <w:rPr>
           <w:rFonts w:ascii="Times New Roman" w:hAnsi="Times New Roman" w:cs="Times New Roman"/>
         </w:rPr>
-        <w:t>7</w:t>
-      </w:r>
-      <w:r>
-        <w:rPr>
-          <w:rFonts w:ascii="Times New Roman" w:hAnsi="Times New Roman" w:cs="Times New Roman"/>
-        </w:rPr>
-        <w:t>/02</w:t>
+        <w:t>7/02</w:t>
       </w:r>
       <w:r>
         <w:rPr>

</xml_diff>

<commit_message>
updated meeting minutes from yesterdays meeting
</commit_message>
<xml_diff>
--- a/meeting_minutes.docx
+++ b/meeting_minutes.docx
@@ -189,15 +189,680 @@
         </w:r>
       </w:hyperlink>
     </w:p>
-    <w:p>
-      <w:pPr>
-        <w:spacing w:line="240" w:lineRule="auto"/>
-      </w:pPr>
-    </w:p>
-    <w:p>
-      <w:r>
-        <w:br w:type="page"/>
-      </w:r>
+    <w:p w14:noSpellErr="1">
+      <w:pPr>
+        <w:spacing w:line="240" w:lineRule="auto"/>
+      </w:pPr>
+    </w:p>
+    <w:p>
+      <w:pPr>
+        <w:pStyle w:val="Standard"/>
+        <w:spacing w:line="240" w:lineRule="auto"/>
+      </w:pPr>
+    </w:p>
+    <w:p>
+      <w:pPr>
+        <w:pStyle w:val="Standard"/>
+        <w:spacing w:line="240" w:lineRule="auto"/>
+      </w:pPr>
+    </w:p>
+    <w:p>
+      <w:pPr>
+        <w:pStyle w:val="Standard"/>
+        <w:spacing w:line="240" w:lineRule="auto"/>
+      </w:pPr>
+    </w:p>
+    <w:p>
+      <w:pPr>
+        <w:pStyle w:val="Standard"/>
+        <w:spacing w:line="240" w:lineRule="auto"/>
+      </w:pPr>
+    </w:p>
+    <w:p>
+      <w:pPr>
+        <w:pStyle w:val="Standard"/>
+        <w:spacing w:line="240" w:lineRule="auto"/>
+      </w:pPr>
+    </w:p>
+    <w:p>
+      <w:pPr>
+        <w:pStyle w:val="Standard"/>
+        <w:spacing w:line="240" w:lineRule="auto"/>
+      </w:pPr>
+    </w:p>
+    <w:p>
+      <w:pPr>
+        <w:pStyle w:val="Standard"/>
+        <w:spacing w:line="240" w:lineRule="auto"/>
+      </w:pPr>
+    </w:p>
+    <w:p>
+      <w:pPr>
+        <w:pStyle w:val="Standard"/>
+        <w:spacing w:line="240" w:lineRule="auto"/>
+      </w:pPr>
+    </w:p>
+    <w:p>
+      <w:pPr>
+        <w:pStyle w:val="Standard"/>
+        <w:spacing w:line="240" w:lineRule="auto"/>
+      </w:pPr>
+    </w:p>
+    <w:p>
+      <w:pPr>
+        <w:pStyle w:val="Standard"/>
+        <w:spacing w:line="240" w:lineRule="auto"/>
+      </w:pPr>
+    </w:p>
+    <w:p>
+      <w:pPr>
+        <w:pStyle w:val="Standard"/>
+        <w:spacing w:line="240" w:lineRule="auto"/>
+      </w:pPr>
+    </w:p>
+    <w:p>
+      <w:pPr>
+        <w:pStyle w:val="Standard"/>
+        <w:spacing w:line="240" w:lineRule="auto"/>
+      </w:pPr>
+    </w:p>
+    <w:p>
+      <w:pPr>
+        <w:pStyle w:val="Standard"/>
+        <w:spacing w:line="240" w:lineRule="auto"/>
+      </w:pPr>
+    </w:p>
+    <w:p>
+      <w:pPr>
+        <w:pStyle w:val="Standard"/>
+        <w:spacing w:line="240" w:lineRule="auto"/>
+      </w:pPr>
+    </w:p>
+    <w:p>
+      <w:pPr>
+        <w:pStyle w:val="Standard"/>
+        <w:spacing w:line="240" w:lineRule="auto"/>
+      </w:pPr>
+    </w:p>
+    <w:p>
+      <w:pPr>
+        <w:pStyle w:val="Standard"/>
+        <w:spacing w:line="240" w:lineRule="auto"/>
+      </w:pPr>
+    </w:p>
+    <w:p>
+      <w:pPr>
+        <w:pStyle w:val="Standard"/>
+        <w:spacing w:line="240" w:lineRule="auto"/>
+      </w:pPr>
+    </w:p>
+    <w:p>
+      <w:pPr>
+        <w:pStyle w:val="Standard"/>
+        <w:spacing w:line="240" w:lineRule="auto"/>
+      </w:pPr>
+    </w:p>
+    <w:p>
+      <w:pPr>
+        <w:pStyle w:val="Standard"/>
+        <w:spacing w:line="240" w:lineRule="auto"/>
+      </w:pPr>
+    </w:p>
+    <w:p>
+      <w:pPr>
+        <w:pStyle w:val="Standard"/>
+        <w:spacing w:line="240" w:lineRule="auto"/>
+      </w:pPr>
+    </w:p>
+    <w:p>
+      <w:pPr>
+        <w:pStyle w:val="Standard"/>
+        <w:spacing w:line="240" w:lineRule="auto"/>
+      </w:pPr>
+    </w:p>
+    <w:p>
+      <w:pPr>
+        <w:pStyle w:val="Standard"/>
+        <w:spacing w:line="240" w:lineRule="auto"/>
+      </w:pPr>
+    </w:p>
+    <w:p>
+      <w:pPr>
+        <w:pStyle w:val="Standard"/>
+        <w:spacing w:line="240" w:lineRule="auto"/>
+      </w:pPr>
+    </w:p>
+    <w:p>
+      <w:pPr>
+        <w:pStyle w:val="Standard"/>
+        <w:spacing w:line="240" w:lineRule="auto"/>
+      </w:pPr>
+    </w:p>
+    <w:p>
+      <w:pPr>
+        <w:pStyle w:val="Standard"/>
+        <w:spacing w:line="240" w:lineRule="auto"/>
+      </w:pPr>
+    </w:p>
+    <w:p>
+      <w:pPr>
+        <w:rPr>
+          <w:rFonts w:ascii="Times New Roman" w:hAnsi="Times New Roman" w:cs="Times New Roman"/>
+          <w:b w:val="1"/>
+          <w:bCs w:val="1"/>
+          <w:sz w:val="36"/>
+          <w:szCs w:val="36"/>
+        </w:rPr>
+      </w:pPr>
+      <w:r>
+        <w:rPr>
+          <w:rFonts w:ascii="Times New Roman" w:hAnsi="Times New Roman" w:cs="Times New Roman"/>
+          <w:b w:val="1"/>
+          <w:bCs w:val="1"/>
+          <w:sz w:val="36"/>
+          <w:szCs w:val="36"/>
+        </w:rPr>
+        <w:t>Week 6</w:t>
+      </w:r>
+    </w:p>
+    <w:p w14:noSpellErr="1">
+      <w:pPr>
+        <w:spacing w:line="240" w:lineRule="auto"/>
+        <w:rPr>
+          <w:rFonts w:ascii="Times New Roman" w:hAnsi="Times New Roman" w:cs="Times New Roman"/>
+        </w:rPr>
+      </w:pPr>
+      <w:r>
+        <w:rPr>
+          <w:rFonts w:ascii="Times New Roman" w:hAnsi="Times New Roman" w:cs="Times New Roman"/>
+        </w:rPr>
+        <w:t>(The following is the weekly meeting minutes)</w:t>
+      </w:r>
+    </w:p>
+    <w:p w14:noSpellErr="1">
+      <w:pPr>
+        <w:spacing w:line="240" w:lineRule="auto"/>
+        <w:rPr>
+          <w:rFonts w:ascii="Times New Roman" w:hAnsi="Times New Roman" w:cs="Times New Roman"/>
+        </w:rPr>
+      </w:pPr>
+    </w:p>
+    <w:p w14:noSpellErr="1">
+      <w:pPr>
+        <w:pStyle w:val="Listenabsatz"/>
+        <w:spacing w:line="240" w:lineRule="auto"/>
+        <w:ind w:left="0"/>
+        <w:rPr>
+          <w:rFonts w:ascii="Times New Roman" w:hAnsi="Times New Roman" w:cs="Times New Roman"/>
+        </w:rPr>
+      </w:pPr>
+      <w:r>
+        <w:rPr>
+          <w:rFonts w:ascii="Times New Roman" w:hAnsi="Times New Roman" w:cs="Times New Roman"/>
+        </w:rPr>
+        <w:t>Date</w:t>
+      </w:r>
+    </w:p>
+    <w:p>
+      <w:pPr>
+        <w:pStyle w:val="Listenabsatz"/>
+        <w:numPr>
+          <w:ilvl w:val="2"/>
+          <w:numId w:val="5"/>
+        </w:numPr>
+        <w:spacing w:line="240" w:lineRule="auto"/>
+        <w:ind w:left="1080"/>
+        <w:rPr>
+          <w:rFonts w:ascii="Times New Roman" w:hAnsi="Times New Roman" w:cs="Times New Roman"/>
+        </w:rPr>
+      </w:pPr>
+      <w:r>
+        <w:rPr>
+          <w:rFonts w:ascii="Times New Roman" w:hAnsi="Times New Roman" w:cs="Times New Roman"/>
+        </w:rPr>
+        <w:t>14/02/2023</w:t>
+      </w:r>
+    </w:p>
+    <w:p w14:noSpellErr="1">
+      <w:pPr>
+        <w:spacing w:line="240" w:lineRule="auto"/>
+        <w:rPr>
+          <w:rFonts w:ascii="Times New Roman" w:hAnsi="Times New Roman" w:cs="Times New Roman"/>
+        </w:rPr>
+      </w:pPr>
+    </w:p>
+    <w:p w14:noSpellErr="1">
+      <w:pPr>
+        <w:pStyle w:val="Listenabsatz"/>
+        <w:spacing w:line="240" w:lineRule="auto"/>
+        <w:ind w:left="0"/>
+        <w:rPr>
+          <w:rFonts w:ascii="Times New Roman" w:hAnsi="Times New Roman" w:cs="Times New Roman"/>
+        </w:rPr>
+      </w:pPr>
+      <w:r>
+        <w:rPr>
+          <w:rFonts w:ascii="Times New Roman" w:hAnsi="Times New Roman" w:cs="Times New Roman"/>
+        </w:rPr>
+        <w:t>Attendance</w:t>
+      </w:r>
+    </w:p>
+    <w:p w14:noSpellErr="1">
+      <w:pPr>
+        <w:pStyle w:val="Listenabsatz"/>
+        <w:numPr>
+          <w:ilvl w:val="2"/>
+          <w:numId w:val="5"/>
+        </w:numPr>
+        <w:spacing w:line="240" w:lineRule="auto"/>
+        <w:ind w:left="1080"/>
+        <w:rPr>
+          <w:rFonts w:ascii="Times New Roman" w:hAnsi="Times New Roman" w:cs="Times New Roman"/>
+        </w:rPr>
+      </w:pPr>
+      <w:r>
+        <w:rPr>
+          <w:rFonts w:ascii="Times New Roman" w:hAnsi="Times New Roman" w:cs="Times New Roman"/>
+        </w:rPr>
+        <w:t>Austin Miller</w:t>
+      </w:r>
+    </w:p>
+    <w:p w14:noSpellErr="1">
+      <w:pPr>
+        <w:pStyle w:val="Listenabsatz"/>
+        <w:numPr>
+          <w:ilvl w:val="2"/>
+          <w:numId w:val="5"/>
+        </w:numPr>
+        <w:spacing w:line="240" w:lineRule="auto"/>
+        <w:ind w:left="1080"/>
+        <w:rPr>
+          <w:rFonts w:ascii="Times New Roman" w:hAnsi="Times New Roman" w:cs="Times New Roman"/>
+        </w:rPr>
+      </w:pPr>
+      <w:r>
+        <w:rPr>
+          <w:rFonts w:ascii="Times New Roman" w:hAnsi="Times New Roman" w:cs="Times New Roman"/>
+        </w:rPr>
+        <w:t>Bjarne Wilken</w:t>
+      </w:r>
+    </w:p>
+    <w:p w14:noSpellErr="1">
+      <w:pPr>
+        <w:pStyle w:val="Listenabsatz"/>
+        <w:numPr>
+          <w:ilvl w:val="2"/>
+          <w:numId w:val="5"/>
+        </w:numPr>
+        <w:spacing w:line="240" w:lineRule="auto"/>
+        <w:ind w:left="1080"/>
+        <w:rPr>
+          <w:rFonts w:ascii="Times New Roman" w:hAnsi="Times New Roman" w:cs="Times New Roman"/>
+        </w:rPr>
+      </w:pPr>
+      <w:r>
+        <w:rPr>
+          <w:rFonts w:ascii="Times New Roman" w:hAnsi="Times New Roman" w:cs="Times New Roman"/>
+        </w:rPr>
+        <w:t>Christian Fuentes</w:t>
+      </w:r>
+    </w:p>
+    <w:p>
+      <w:pPr>
+        <w:pStyle w:val="Listenabsatz"/>
+        <w:numPr>
+          <w:ilvl w:val="1"/>
+          <w:numId w:val="5"/>
+        </w:numPr>
+        <w:spacing w:line="240" w:lineRule="auto"/>
+        <w:ind w:left="1080"/>
+        <w:rPr>
+          <w:rFonts w:ascii="Times New Roman" w:hAnsi="Times New Roman" w:cs="Times New Roman"/>
+        </w:rPr>
+      </w:pPr>
+      <w:r>
+        <w:rPr>
+          <w:rFonts w:ascii="Times New Roman" w:hAnsi="Times New Roman" w:cs="Times New Roman"/>
+        </w:rPr>
+        <w:t>Matthew Philips</w:t>
+      </w:r>
+    </w:p>
+    <w:p w14:noSpellErr="1">
+      <w:pPr>
+        <w:spacing w:line="240" w:lineRule="auto"/>
+        <w:rPr>
+          <w:rFonts w:ascii="Times New Roman" w:hAnsi="Times New Roman" w:cs="Times New Roman"/>
+        </w:rPr>
+      </w:pPr>
+    </w:p>
+    <w:p w14:noSpellErr="1">
+      <w:pPr>
+        <w:pStyle w:val="Listenabsatz"/>
+        <w:spacing w:line="240" w:lineRule="auto"/>
+        <w:ind w:left="0"/>
+        <w:rPr>
+          <w:rFonts w:ascii="Times New Roman" w:hAnsi="Times New Roman" w:cs="Times New Roman"/>
+        </w:rPr>
+      </w:pPr>
+      <w:r>
+        <w:rPr>
+          <w:rFonts w:ascii="Times New Roman" w:hAnsi="Times New Roman" w:cs="Times New Roman"/>
+        </w:rPr>
+        <w:t>Who miss(es) the meeting?</w:t>
+      </w:r>
+    </w:p>
+    <w:p>
+      <w:pPr>
+        <w:pStyle w:val="Listenabsatz"/>
+        <w:numPr>
+          <w:ilvl w:val="1"/>
+          <w:numId w:val="5"/>
+        </w:numPr>
+        <w:spacing w:line="240" w:lineRule="auto"/>
+        <w:ind w:left="1080"/>
+        <w:rPr>
+          <w:rFonts w:ascii="Times New Roman" w:hAnsi="Times New Roman" w:cs="Times New Roman"/>
+        </w:rPr>
+      </w:pPr>
+      <w:r>
+        <w:rPr>
+          <w:rFonts w:ascii="Times New Roman" w:hAnsi="Times New Roman" w:cs="Times New Roman"/>
+        </w:rPr>
+        <w:t>Mike Henke – Notified the team on Discord</w:t>
+      </w:r>
+    </w:p>
+    <w:p w14:noSpellErr="1">
+      <w:pPr>
+        <w:spacing w:line="240" w:lineRule="auto"/>
+        <w:rPr>
+          <w:rFonts w:ascii="Times New Roman" w:hAnsi="Times New Roman" w:cs="Times New Roman"/>
+        </w:rPr>
+      </w:pPr>
+    </w:p>
+    <w:p w14:noSpellErr="1">
+      <w:pPr>
+        <w:pStyle w:val="Listenabsatz"/>
+        <w:ind w:left="0"/>
+        <w:rPr>
+          <w:rFonts w:ascii="Times New Roman" w:hAnsi="Times New Roman" w:cs="Times New Roman"/>
+        </w:rPr>
+      </w:pPr>
+      <w:r>
+        <w:rPr>
+          <w:rFonts w:ascii="Times New Roman" w:hAnsi="Times New Roman" w:cs="Times New Roman"/>
+        </w:rPr>
+        <w:t>General meeting info: start time; end time; meeting length in minutes, location etc.</w:t>
+      </w:r>
+    </w:p>
+    <w:p>
+      <w:pPr>
+        <w:pStyle w:val="Listenabsatz"/>
+        <w:numPr>
+          <w:ilvl w:val="1"/>
+          <w:numId w:val="5"/>
+        </w:numPr>
+        <w:spacing w:line="240" w:lineRule="auto"/>
+        <w:ind w:left="1080"/>
+        <w:rPr>
+          <w:rFonts w:ascii="Times New Roman" w:hAnsi="Times New Roman" w:cs="Times New Roman"/>
+        </w:rPr>
+      </w:pPr>
+      <w:r>
+        <w:rPr>
+          <w:rFonts w:ascii="Times New Roman" w:hAnsi="Times New Roman" w:cs="Times New Roman"/>
+        </w:rPr>
+        <w:t>8:45 AM – 10:00AM (75 Minutes) Floyd Hall Study area F</w:t>
+      </w:r>
+    </w:p>
+    <w:p w14:noSpellErr="1">
+      <w:pPr>
+        <w:spacing w:line="240" w:lineRule="auto"/>
+        <w:rPr>
+          <w:rFonts w:ascii="Times New Roman" w:hAnsi="Times New Roman" w:cs="Times New Roman"/>
+        </w:rPr>
+      </w:pPr>
+    </w:p>
+    <w:p w14:noSpellErr="1">
+      <w:pPr>
+        <w:pStyle w:val="Listenabsatz"/>
+        <w:spacing w:line="240" w:lineRule="auto"/>
+        <w:ind w:left="0"/>
+        <w:rPr>
+          <w:rFonts w:ascii="Times New Roman" w:hAnsi="Times New Roman" w:cs="Times New Roman"/>
+        </w:rPr>
+      </w:pPr>
+      <w:r>
+        <w:rPr>
+          <w:rFonts w:ascii="Times New Roman" w:hAnsi="Times New Roman" w:cs="Times New Roman"/>
+        </w:rPr>
+        <w:t>What has been discussed (what artifacts have been produced in the past week)</w:t>
+      </w:r>
+    </w:p>
+    <w:p>
+      <w:pPr>
+        <w:pStyle w:val="Listenabsatz"/>
+        <w:numPr>
+          <w:ilvl w:val="0"/>
+          <w:numId w:val="9"/>
+        </w:numPr>
+        <w:spacing w:line="240" w:lineRule="auto"/>
+        <w:rPr>
+          <w:rFonts w:ascii="Times New Roman" w:hAnsi="Times New Roman" w:cs="Times New Roman"/>
+        </w:rPr>
+      </w:pPr>
+      <w:r>
+        <w:rPr>
+          <w:rFonts w:ascii="Times New Roman" w:hAnsi="Times New Roman" w:cs="Times New Roman"/>
+        </w:rPr>
+        <w:t xml:space="preserve">Backend production for the website. </w:t>
+      </w:r>
+    </w:p>
+    <w:p>
+      <w:pPr>
+        <w:pStyle w:val="Listenabsatz"/>
+        <w:numPr>
+          <w:ilvl w:val="0"/>
+          <w:numId w:val="9"/>
+        </w:numPr>
+        <w:spacing w:line="240" w:lineRule="auto"/>
+        <w:rPr>
+          <w:rFonts w:ascii="Times New Roman" w:hAnsi="Times New Roman" w:cs="Times New Roman"/>
+        </w:rPr>
+      </w:pPr>
+      <w:r>
+        <w:rPr>
+          <w:rFonts w:ascii="Times New Roman" w:hAnsi="Times New Roman" w:cs="Times New Roman"/>
+        </w:rPr>
+        <w:t>Flask is going to be used to help with back end and front end development</w:t>
+      </w:r>
+    </w:p>
+    <w:p>
+      <w:pPr>
+        <w:pStyle w:val="Listenabsatz"/>
+        <w:numPr>
+          <w:ilvl w:val="0"/>
+          <w:numId w:val="9"/>
+        </w:numPr>
+        <w:spacing w:line="240" w:lineRule="auto"/>
+        <w:rPr>
+          <w:rFonts w:ascii="Times New Roman" w:hAnsi="Times New Roman" w:cs="Times New Roman"/>
+        </w:rPr>
+      </w:pPr>
+      <w:r>
+        <w:rPr>
+          <w:rFonts w:ascii="Times New Roman" w:hAnsi="Times New Roman" w:cs="Times New Roman"/>
+        </w:rPr>
+        <w:t xml:space="preserve">Website (May be offline): </w:t>
+      </w:r>
+      <w:hyperlink r:id="Rc5f4d453304d4699">
+        <w:r>
+          <w:rPr>
+            <w:rStyle w:val="Hyperlink"/>
+            <w:rFonts w:ascii="Times New Roman" w:hAnsi="Times New Roman" w:cs="Times New Roman"/>
+          </w:rPr>
+          <w:t>http://dyndns.famwilken.de:8125/</w:t>
+        </w:r>
+      </w:hyperlink>
+    </w:p>
+    <w:p w14:noSpellErr="1">
+      <w:pPr>
+        <w:spacing w:line="240" w:lineRule="auto"/>
+        <w:rPr>
+          <w:rFonts w:ascii="Times New Roman" w:hAnsi="Times New Roman" w:cs="Times New Roman"/>
+        </w:rPr>
+      </w:pPr>
+    </w:p>
+    <w:p w14:noSpellErr="1">
+      <w:pPr>
+        <w:pStyle w:val="Listenabsatz"/>
+        <w:spacing w:line="240" w:lineRule="auto"/>
+        <w:ind w:left="0"/>
+        <w:rPr>
+          <w:rFonts w:ascii="Times New Roman" w:hAnsi="Times New Roman" w:cs="Times New Roman"/>
+        </w:rPr>
+      </w:pPr>
+      <w:r>
+        <w:rPr>
+          <w:rFonts w:ascii="Times New Roman" w:hAnsi="Times New Roman" w:cs="Times New Roman"/>
+        </w:rPr>
+        <w:t>Next week Plan</w:t>
+      </w:r>
+    </w:p>
+    <w:p>
+      <w:pPr>
+        <w:pStyle w:val="Listenabsatz"/>
+        <w:numPr>
+          <w:ilvl w:val="0"/>
+          <w:numId w:val="2"/>
+        </w:numPr>
+        <w:spacing w:line="240" w:lineRule="auto"/>
+        <w:ind w:left="1080"/>
+        <w:rPr>
+          <w:rFonts w:ascii="Times New Roman" w:hAnsi="Times New Roman" w:cs="Times New Roman"/>
+        </w:rPr>
+      </w:pPr>
+      <w:r>
+        <w:rPr>
+          <w:rFonts w:ascii="Times New Roman" w:hAnsi="Times New Roman" w:cs="Times New Roman"/>
+        </w:rPr>
+        <w:t>Software Design Documentation</w:t>
+      </w:r>
+    </w:p>
+    <w:p>
+      <w:pPr>
+        <w:pStyle w:val="Listenabsatz"/>
+        <w:numPr>
+          <w:ilvl w:val="0"/>
+          <w:numId w:val="2"/>
+        </w:numPr>
+        <w:spacing w:line="240" w:lineRule="auto"/>
+        <w:ind w:left="1080"/>
+        <w:rPr>
+          <w:rFonts w:ascii="Times New Roman" w:hAnsi="Times New Roman" w:cs="Times New Roman"/>
+        </w:rPr>
+      </w:pPr>
+      <w:r>
+        <w:rPr>
+          <w:rFonts w:ascii="Times New Roman" w:hAnsi="Times New Roman" w:cs="Times New Roman"/>
+        </w:rPr>
+        <w:t>Schedule another meeting with Dustin</w:t>
+      </w:r>
+    </w:p>
+    <w:p>
+      <w:pPr>
+        <w:pStyle w:val="Listenabsatz"/>
+        <w:numPr>
+          <w:ilvl w:val="0"/>
+          <w:numId w:val="2"/>
+        </w:numPr>
+        <w:spacing w:line="240" w:lineRule="auto"/>
+        <w:ind w:left="1080"/>
+        <w:rPr>
+          <w:rFonts w:ascii="Times New Roman" w:hAnsi="Times New Roman" w:cs="Times New Roman"/>
+        </w:rPr>
+      </w:pPr>
+      <w:r>
+        <w:rPr>
+          <w:rFonts w:ascii="Times New Roman" w:hAnsi="Times New Roman" w:cs="Times New Roman"/>
+        </w:rPr>
+        <w:t>Possibly start to implement and work out the kinks in a website design</w:t>
+      </w:r>
+    </w:p>
+    <w:p w14:noSpellErr="1">
+      <w:pPr>
+        <w:spacing w:line="240" w:lineRule="auto"/>
+        <w:rPr>
+          <w:rFonts w:ascii="Times New Roman" w:hAnsi="Times New Roman" w:cs="Times New Roman"/>
+        </w:rPr>
+      </w:pPr>
+    </w:p>
+    <w:p w14:noSpellErr="1">
+      <w:pPr>
+        <w:pStyle w:val="Listenabsatz"/>
+        <w:spacing w:line="240" w:lineRule="auto"/>
+        <w:ind w:left="0"/>
+        <w:rPr>
+          <w:rFonts w:ascii="Times New Roman" w:hAnsi="Times New Roman" w:cs="Times New Roman"/>
+        </w:rPr>
+      </w:pPr>
+      <w:r>
+        <w:rPr>
+          <w:rFonts w:ascii="Times New Roman" w:hAnsi="Times New Roman" w:cs="Times New Roman"/>
+        </w:rPr>
+        <w:t>Name/location of the artifacts produced.</w:t>
+      </w:r>
+    </w:p>
+    <w:p>
+      <w:pPr>
+        <w:pStyle w:val="Listenabsatz"/>
+        <w:numPr>
+          <w:ilvl w:val="0"/>
+          <w:numId w:val="2"/>
+        </w:numPr>
+        <w:spacing w:line="240" w:lineRule="auto"/>
+        <w:ind w:left="1080"/>
+        <w:rPr>
+          <w:rFonts w:ascii="Times New Roman" w:hAnsi="Times New Roman" w:cs="Times New Roman"/>
+        </w:rPr>
+      </w:pPr>
+      <w:r>
+        <w:rPr>
+          <w:rFonts w:ascii="Times New Roman" w:hAnsi="Times New Roman" w:cs="Times New Roman"/>
+        </w:rPr>
+        <w:t xml:space="preserve">Website (May be offline): </w:t>
+      </w:r>
+      <w:hyperlink r:id="Rcb6797188c5648da">
+        <w:r>
+          <w:rPr>
+            <w:rStyle w:val="Hyperlink"/>
+            <w:rFonts w:ascii="Times New Roman" w:hAnsi="Times New Roman" w:cs="Times New Roman"/>
+          </w:rPr>
+          <w:t>http://dyndns.famwilken.de:8125/</w:t>
+        </w:r>
+      </w:hyperlink>
+    </w:p>
+    <w:p>
+      <w:pPr>
+        <w:pStyle w:val="Standard"/>
+        <w:spacing w:line="240" w:lineRule="auto"/>
+        <w:rPr>
+          <w:rFonts w:ascii="Times New Roman" w:hAnsi="Times New Roman" w:cs="Times New Roman"/>
+        </w:rPr>
+      </w:pPr>
+    </w:p>
+    <w:p>
+      <w:pPr>
+        <w:pStyle w:val="Standard"/>
+        <w:spacing w:line="240" w:lineRule="auto"/>
+        <w:rPr>
+          <w:rFonts w:ascii="Times New Roman" w:hAnsi="Times New Roman" w:cs="Times New Roman"/>
+        </w:rPr>
+      </w:pPr>
+    </w:p>
+    <w:p>
+      <w:pPr>
+        <w:pStyle w:val="Standard"/>
+      </w:pPr>
     </w:p>
     <w:p>
       <w:pPr>
@@ -1559,7 +2224,7 @@
         </w:rPr>
         <w:t>on Software Requirements [</w:t>
       </w:r>
-      <w:hyperlink r:id="rId12" w:history="1">
+      <w:hyperlink r:id="R360b59b6cd514873">
         <w:r>
           <w:rPr>
             <w:rStyle w:val="Hyperlink"/>
@@ -2183,7 +2848,7 @@
         </w:rPr>
         <w:t>Working further on Software Requirements [</w:t>
       </w:r>
-      <w:hyperlink r:id="rId13" w:history="1">
+      <w:hyperlink r:id="R30415d117c3c4b2f">
         <w:r>
           <w:rPr>
             <w:rStyle w:val="Hyperlink"/>
@@ -3886,7 +4551,7 @@
           <w:rFonts w:ascii="Times New Roman" w:hAnsi="Times New Roman" w:cs="Times New Roman"/>
         </w:rPr>
       </w:pPr>
-      <w:hyperlink r:id="rId14">
+      <w:hyperlink r:id="R549aab61f2fc4343">
         <w:r>
           <w:rPr>
             <w:rStyle w:val="Hyperlink"/>
@@ -4037,8 +4702,8 @@
       <w:r>
         <w:rPr>
           <w:rFonts w:ascii="Times New Roman" w:hAnsi="Times New Roman" w:cs="Times New Roman"/>
-          <w:b/>
-          <w:bCs/>
+          <w:b w:val="1"/>
+          <w:bCs w:val="1"/>
           <w:sz w:val="36"/>
           <w:szCs w:val="36"/>
         </w:rPr>
@@ -4952,7 +5617,7 @@
     <w:sectPr>
       <w:headerReference w:type="default" r:id="rId16"/>
       <w:footerReference w:type="default" r:id="rId17"/>
-      <w:pgSz w:w="12240" w:h="15840"/>
+      <w:pgSz w:w="12240" w:h="15840" w:orient="portrait"/>
       <w:pgMar w:top="1440" w:right="1440" w:bottom="1440" w:left="1440" w:header="720" w:footer="720" w:gutter="0"/>
       <w:cols w:space="720"/>
       <w:docGrid w:linePitch="360"/>
@@ -5159,7 +5824,7 @@
         <w:ind w:left="720" w:hanging="360"/>
       </w:pPr>
       <w:rPr>
-        <w:rFonts w:ascii="Symbol" w:hAnsi="Symbol" w:hint="default"/>
+        <w:rFonts w:hint="default" w:ascii="Symbol" w:hAnsi="Symbol"/>
       </w:rPr>
     </w:lvl>
     <w:lvl w:ilvl="1" w:tplc="1908AA3E">
@@ -5171,7 +5836,7 @@
         <w:ind w:left="1440" w:hanging="360"/>
       </w:pPr>
       <w:rPr>
-        <w:rFonts w:ascii="Courier New" w:hAnsi="Courier New" w:hint="default"/>
+        <w:rFonts w:hint="default" w:ascii="Courier New" w:hAnsi="Courier New"/>
       </w:rPr>
     </w:lvl>
     <w:lvl w:ilvl="2" w:tplc="9BF0DD92">
@@ -5183,7 +5848,7 @@
         <w:ind w:left="2160" w:hanging="360"/>
       </w:pPr>
       <w:rPr>
-        <w:rFonts w:ascii="Wingdings" w:hAnsi="Wingdings" w:hint="default"/>
+        <w:rFonts w:hint="default" w:ascii="Wingdings" w:hAnsi="Wingdings"/>
       </w:rPr>
     </w:lvl>
     <w:lvl w:ilvl="3" w:tplc="E4287F7E">
@@ -5195,7 +5860,7 @@
         <w:ind w:left="2880" w:hanging="360"/>
       </w:pPr>
       <w:rPr>
-        <w:rFonts w:ascii="Symbol" w:hAnsi="Symbol" w:hint="default"/>
+        <w:rFonts w:hint="default" w:ascii="Symbol" w:hAnsi="Symbol"/>
       </w:rPr>
     </w:lvl>
     <w:lvl w:ilvl="4" w:tplc="7040ACE2">
@@ -5207,7 +5872,7 @@
         <w:ind w:left="3600" w:hanging="360"/>
       </w:pPr>
       <w:rPr>
-        <w:rFonts w:ascii="Courier New" w:hAnsi="Courier New" w:hint="default"/>
+        <w:rFonts w:hint="default" w:ascii="Courier New" w:hAnsi="Courier New"/>
       </w:rPr>
     </w:lvl>
     <w:lvl w:ilvl="5" w:tplc="069E40F4">
@@ -5219,7 +5884,7 @@
         <w:ind w:left="4320" w:hanging="360"/>
       </w:pPr>
       <w:rPr>
-        <w:rFonts w:ascii="Wingdings" w:hAnsi="Wingdings" w:hint="default"/>
+        <w:rFonts w:hint="default" w:ascii="Wingdings" w:hAnsi="Wingdings"/>
       </w:rPr>
     </w:lvl>
     <w:lvl w:ilvl="6" w:tplc="243A2B6E">
@@ -5231,7 +5896,7 @@
         <w:ind w:left="5040" w:hanging="360"/>
       </w:pPr>
       <w:rPr>
-        <w:rFonts w:ascii="Symbol" w:hAnsi="Symbol" w:hint="default"/>
+        <w:rFonts w:hint="default" w:ascii="Symbol" w:hAnsi="Symbol"/>
       </w:rPr>
     </w:lvl>
     <w:lvl w:ilvl="7" w:tplc="613C993E">
@@ -5243,7 +5908,7 @@
         <w:ind w:left="5760" w:hanging="360"/>
       </w:pPr>
       <w:rPr>
-        <w:rFonts w:ascii="Courier New" w:hAnsi="Courier New" w:hint="default"/>
+        <w:rFonts w:hint="default" w:ascii="Courier New" w:hAnsi="Courier New"/>
       </w:rPr>
     </w:lvl>
     <w:lvl w:ilvl="8" w:tplc="770C8114">
@@ -5255,7 +5920,7 @@
         <w:ind w:left="6480" w:hanging="360"/>
       </w:pPr>
       <w:rPr>
-        <w:rFonts w:ascii="Wingdings" w:hAnsi="Wingdings" w:hint="default"/>
+        <w:rFonts w:hint="default" w:ascii="Wingdings" w:hAnsi="Wingdings"/>
       </w:rPr>
     </w:lvl>
   </w:abstractNum>
@@ -5272,7 +5937,7 @@
         <w:ind w:left="1080" w:hanging="360"/>
       </w:pPr>
       <w:rPr>
-        <w:rFonts w:ascii="Symbol" w:hAnsi="Symbol" w:hint="default"/>
+        <w:rFonts w:hint="default" w:ascii="Symbol" w:hAnsi="Symbol"/>
       </w:rPr>
     </w:lvl>
     <w:lvl w:ilvl="1" w:tplc="04070003">
@@ -5284,7 +5949,7 @@
         <w:ind w:left="1800" w:hanging="360"/>
       </w:pPr>
       <w:rPr>
-        <w:rFonts w:ascii="Courier New" w:hAnsi="Courier New" w:cs="Courier New" w:hint="default"/>
+        <w:rFonts w:hint="default" w:ascii="Courier New" w:hAnsi="Courier New" w:cs="Courier New"/>
       </w:rPr>
     </w:lvl>
     <w:lvl w:ilvl="2" w:tplc="04070005">
@@ -5296,7 +5961,7 @@
         <w:ind w:left="2520" w:hanging="360"/>
       </w:pPr>
       <w:rPr>
-        <w:rFonts w:ascii="Wingdings" w:hAnsi="Wingdings" w:hint="default"/>
+        <w:rFonts w:hint="default" w:ascii="Wingdings" w:hAnsi="Wingdings"/>
       </w:rPr>
     </w:lvl>
     <w:lvl w:ilvl="3" w:tplc="04070001" w:tentative="1">
@@ -5308,7 +5973,7 @@
         <w:ind w:left="3240" w:hanging="360"/>
       </w:pPr>
       <w:rPr>
-        <w:rFonts w:ascii="Symbol" w:hAnsi="Symbol" w:hint="default"/>
+        <w:rFonts w:hint="default" w:ascii="Symbol" w:hAnsi="Symbol"/>
       </w:rPr>
     </w:lvl>
     <w:lvl w:ilvl="4" w:tplc="04070003" w:tentative="1">
@@ -5320,7 +5985,7 @@
         <w:ind w:left="3960" w:hanging="360"/>
       </w:pPr>
       <w:rPr>
-        <w:rFonts w:ascii="Courier New" w:hAnsi="Courier New" w:cs="Courier New" w:hint="default"/>
+        <w:rFonts w:hint="default" w:ascii="Courier New" w:hAnsi="Courier New" w:cs="Courier New"/>
       </w:rPr>
     </w:lvl>
     <w:lvl w:ilvl="5" w:tplc="04070005" w:tentative="1">
@@ -5332,7 +5997,7 @@
         <w:ind w:left="4680" w:hanging="360"/>
       </w:pPr>
       <w:rPr>
-        <w:rFonts w:ascii="Wingdings" w:hAnsi="Wingdings" w:hint="default"/>
+        <w:rFonts w:hint="default" w:ascii="Wingdings" w:hAnsi="Wingdings"/>
       </w:rPr>
     </w:lvl>
     <w:lvl w:ilvl="6" w:tplc="04070001" w:tentative="1">
@@ -5344,7 +6009,7 @@
         <w:ind w:left="5400" w:hanging="360"/>
       </w:pPr>
       <w:rPr>
-        <w:rFonts w:ascii="Symbol" w:hAnsi="Symbol" w:hint="default"/>
+        <w:rFonts w:hint="default" w:ascii="Symbol" w:hAnsi="Symbol"/>
       </w:rPr>
     </w:lvl>
     <w:lvl w:ilvl="7" w:tplc="04070003" w:tentative="1">
@@ -5356,7 +6021,7 @@
         <w:ind w:left="6120" w:hanging="360"/>
       </w:pPr>
       <w:rPr>
-        <w:rFonts w:ascii="Courier New" w:hAnsi="Courier New" w:cs="Courier New" w:hint="default"/>
+        <w:rFonts w:hint="default" w:ascii="Courier New" w:hAnsi="Courier New" w:cs="Courier New"/>
       </w:rPr>
     </w:lvl>
     <w:lvl w:ilvl="8" w:tplc="04070005" w:tentative="1">
@@ -5368,7 +6033,7 @@
         <w:ind w:left="6840" w:hanging="360"/>
       </w:pPr>
       <w:rPr>
-        <w:rFonts w:ascii="Wingdings" w:hAnsi="Wingdings" w:hint="default"/>
+        <w:rFonts w:hint="default" w:ascii="Wingdings" w:hAnsi="Wingdings"/>
       </w:rPr>
     </w:lvl>
   </w:abstractNum>
@@ -5385,7 +6050,7 @@
         <w:ind w:left="720" w:hanging="360"/>
       </w:pPr>
       <w:rPr>
-        <w:rFonts w:ascii="Symbol" w:hAnsi="Symbol" w:hint="default"/>
+        <w:rFonts w:hint="default" w:ascii="Symbol" w:hAnsi="Symbol"/>
       </w:rPr>
     </w:lvl>
     <w:lvl w:ilvl="1" w:tplc="12442CE2">
@@ -5397,7 +6062,7 @@
         <w:ind w:left="1440" w:hanging="360"/>
       </w:pPr>
       <w:rPr>
-        <w:rFonts w:ascii="Courier New" w:hAnsi="Courier New" w:hint="default"/>
+        <w:rFonts w:hint="default" w:ascii="Courier New" w:hAnsi="Courier New"/>
       </w:rPr>
     </w:lvl>
     <w:lvl w:ilvl="2" w:tplc="39DAEE46">
@@ -5409,7 +6074,7 @@
         <w:ind w:left="2160" w:hanging="360"/>
       </w:pPr>
       <w:rPr>
-        <w:rFonts w:ascii="Wingdings" w:hAnsi="Wingdings" w:hint="default"/>
+        <w:rFonts w:hint="default" w:ascii="Wingdings" w:hAnsi="Wingdings"/>
       </w:rPr>
     </w:lvl>
     <w:lvl w:ilvl="3" w:tplc="B7A83316">
@@ -5421,7 +6086,7 @@
         <w:ind w:left="2880" w:hanging="360"/>
       </w:pPr>
       <w:rPr>
-        <w:rFonts w:ascii="Symbol" w:hAnsi="Symbol" w:hint="default"/>
+        <w:rFonts w:hint="default" w:ascii="Symbol" w:hAnsi="Symbol"/>
       </w:rPr>
     </w:lvl>
     <w:lvl w:ilvl="4" w:tplc="3A984ADE">
@@ -5433,7 +6098,7 @@
         <w:ind w:left="3600" w:hanging="360"/>
       </w:pPr>
       <w:rPr>
-        <w:rFonts w:ascii="Courier New" w:hAnsi="Courier New" w:hint="default"/>
+        <w:rFonts w:hint="default" w:ascii="Courier New" w:hAnsi="Courier New"/>
       </w:rPr>
     </w:lvl>
     <w:lvl w:ilvl="5" w:tplc="95AA344C">
@@ -5445,7 +6110,7 @@
         <w:ind w:left="4320" w:hanging="360"/>
       </w:pPr>
       <w:rPr>
-        <w:rFonts w:ascii="Wingdings" w:hAnsi="Wingdings" w:hint="default"/>
+        <w:rFonts w:hint="default" w:ascii="Wingdings" w:hAnsi="Wingdings"/>
       </w:rPr>
     </w:lvl>
     <w:lvl w:ilvl="6" w:tplc="ADA8A114">
@@ -5457,7 +6122,7 @@
         <w:ind w:left="5040" w:hanging="360"/>
       </w:pPr>
       <w:rPr>
-        <w:rFonts w:ascii="Symbol" w:hAnsi="Symbol" w:hint="default"/>
+        <w:rFonts w:hint="default" w:ascii="Symbol" w:hAnsi="Symbol"/>
       </w:rPr>
     </w:lvl>
     <w:lvl w:ilvl="7" w:tplc="EE7CC1A4">
@@ -5469,7 +6134,7 @@
         <w:ind w:left="5760" w:hanging="360"/>
       </w:pPr>
       <w:rPr>
-        <w:rFonts w:ascii="Courier New" w:hAnsi="Courier New" w:hint="default"/>
+        <w:rFonts w:hint="default" w:ascii="Courier New" w:hAnsi="Courier New"/>
       </w:rPr>
     </w:lvl>
     <w:lvl w:ilvl="8" w:tplc="2514CDD4">
@@ -5481,7 +6146,7 @@
         <w:ind w:left="6480" w:hanging="360"/>
       </w:pPr>
       <w:rPr>
-        <w:rFonts w:ascii="Wingdings" w:hAnsi="Wingdings" w:hint="default"/>
+        <w:rFonts w:hint="default" w:ascii="Wingdings" w:hAnsi="Wingdings"/>
       </w:rPr>
     </w:lvl>
   </w:abstractNum>
@@ -5498,7 +6163,7 @@
         <w:ind w:left="720" w:hanging="360"/>
       </w:pPr>
       <w:rPr>
-        <w:rFonts w:ascii="Symbol" w:hAnsi="Symbol" w:hint="default"/>
+        <w:rFonts w:hint="default" w:ascii="Symbol" w:hAnsi="Symbol"/>
       </w:rPr>
     </w:lvl>
     <w:lvl w:ilvl="1" w:tplc="12245F5C">
@@ -5510,7 +6175,7 @@
         <w:ind w:left="1440" w:hanging="360"/>
       </w:pPr>
       <w:rPr>
-        <w:rFonts w:ascii="Courier New" w:hAnsi="Courier New" w:hint="default"/>
+        <w:rFonts w:hint="default" w:ascii="Courier New" w:hAnsi="Courier New"/>
       </w:rPr>
     </w:lvl>
     <w:lvl w:ilvl="2" w:tplc="BA5C0430">
@@ -5522,7 +6187,7 @@
         <w:ind w:left="2160" w:hanging="360"/>
       </w:pPr>
       <w:rPr>
-        <w:rFonts w:ascii="Wingdings" w:hAnsi="Wingdings" w:hint="default"/>
+        <w:rFonts w:hint="default" w:ascii="Wingdings" w:hAnsi="Wingdings"/>
       </w:rPr>
     </w:lvl>
     <w:lvl w:ilvl="3" w:tplc="E2D0E65C">
@@ -5534,7 +6199,7 @@
         <w:ind w:left="2880" w:hanging="360"/>
       </w:pPr>
       <w:rPr>
-        <w:rFonts w:ascii="Symbol" w:hAnsi="Symbol" w:hint="default"/>
+        <w:rFonts w:hint="default" w:ascii="Symbol" w:hAnsi="Symbol"/>
       </w:rPr>
     </w:lvl>
     <w:lvl w:ilvl="4" w:tplc="18748C70">
@@ -5546,7 +6211,7 @@
         <w:ind w:left="3600" w:hanging="360"/>
       </w:pPr>
       <w:rPr>
-        <w:rFonts w:ascii="Courier New" w:hAnsi="Courier New" w:hint="default"/>
+        <w:rFonts w:hint="default" w:ascii="Courier New" w:hAnsi="Courier New"/>
       </w:rPr>
     </w:lvl>
     <w:lvl w:ilvl="5" w:tplc="0B729542">
@@ -5558,7 +6223,7 @@
         <w:ind w:left="4320" w:hanging="360"/>
       </w:pPr>
       <w:rPr>
-        <w:rFonts w:ascii="Wingdings" w:hAnsi="Wingdings" w:hint="default"/>
+        <w:rFonts w:hint="default" w:ascii="Wingdings" w:hAnsi="Wingdings"/>
       </w:rPr>
     </w:lvl>
     <w:lvl w:ilvl="6" w:tplc="9F642FA8">
@@ -5570,7 +6235,7 @@
         <w:ind w:left="5040" w:hanging="360"/>
       </w:pPr>
       <w:rPr>
-        <w:rFonts w:ascii="Symbol" w:hAnsi="Symbol" w:hint="default"/>
+        <w:rFonts w:hint="default" w:ascii="Symbol" w:hAnsi="Symbol"/>
       </w:rPr>
     </w:lvl>
     <w:lvl w:ilvl="7" w:tplc="CE344D04">
@@ -5582,7 +6247,7 @@
         <w:ind w:left="5760" w:hanging="360"/>
       </w:pPr>
       <w:rPr>
-        <w:rFonts w:ascii="Courier New" w:hAnsi="Courier New" w:hint="default"/>
+        <w:rFonts w:hint="default" w:ascii="Courier New" w:hAnsi="Courier New"/>
       </w:rPr>
     </w:lvl>
     <w:lvl w:ilvl="8" w:tplc="23AA8988">
@@ -5594,7 +6259,7 @@
         <w:ind w:left="6480" w:hanging="360"/>
       </w:pPr>
       <w:rPr>
-        <w:rFonts w:ascii="Wingdings" w:hAnsi="Wingdings" w:hint="default"/>
+        <w:rFonts w:hint="default" w:ascii="Wingdings" w:hAnsi="Wingdings"/>
       </w:rPr>
     </w:lvl>
   </w:abstractNum>
@@ -5786,7 +6451,7 @@
         <w:ind w:left="720" w:hanging="360"/>
       </w:pPr>
       <w:rPr>
-        <w:rFonts w:ascii="Symbol" w:hAnsi="Symbol" w:hint="default"/>
+        <w:rFonts w:hint="default" w:ascii="Symbol" w:hAnsi="Symbol"/>
       </w:rPr>
     </w:lvl>
     <w:lvl w:ilvl="1" w:tplc="257A176C">
@@ -5798,7 +6463,7 @@
         <w:ind w:left="1440" w:hanging="360"/>
       </w:pPr>
       <w:rPr>
-        <w:rFonts w:ascii="Courier New" w:hAnsi="Courier New" w:hint="default"/>
+        <w:rFonts w:hint="default" w:ascii="Courier New" w:hAnsi="Courier New"/>
       </w:rPr>
     </w:lvl>
     <w:lvl w:ilvl="2" w:tplc="0AC0D4EA">
@@ -5810,7 +6475,7 @@
         <w:ind w:left="2160" w:hanging="360"/>
       </w:pPr>
       <w:rPr>
-        <w:rFonts w:ascii="Wingdings" w:hAnsi="Wingdings" w:hint="default"/>
+        <w:rFonts w:hint="default" w:ascii="Wingdings" w:hAnsi="Wingdings"/>
       </w:rPr>
     </w:lvl>
     <w:lvl w:ilvl="3" w:tplc="AC70D966">
@@ -5822,7 +6487,7 @@
         <w:ind w:left="2880" w:hanging="360"/>
       </w:pPr>
       <w:rPr>
-        <w:rFonts w:ascii="Symbol" w:hAnsi="Symbol" w:hint="default"/>
+        <w:rFonts w:hint="default" w:ascii="Symbol" w:hAnsi="Symbol"/>
       </w:rPr>
     </w:lvl>
     <w:lvl w:ilvl="4" w:tplc="DD14D316">
@@ -5834,7 +6499,7 @@
         <w:ind w:left="3600" w:hanging="360"/>
       </w:pPr>
       <w:rPr>
-        <w:rFonts w:ascii="Courier New" w:hAnsi="Courier New" w:hint="default"/>
+        <w:rFonts w:hint="default" w:ascii="Courier New" w:hAnsi="Courier New"/>
       </w:rPr>
     </w:lvl>
     <w:lvl w:ilvl="5" w:tplc="958490A8">
@@ -5846,7 +6511,7 @@
         <w:ind w:left="4320" w:hanging="360"/>
       </w:pPr>
       <w:rPr>
-        <w:rFonts w:ascii="Wingdings" w:hAnsi="Wingdings" w:hint="default"/>
+        <w:rFonts w:hint="default" w:ascii="Wingdings" w:hAnsi="Wingdings"/>
       </w:rPr>
     </w:lvl>
     <w:lvl w:ilvl="6" w:tplc="0EC05CF4">
@@ -5858,7 +6523,7 @@
         <w:ind w:left="5040" w:hanging="360"/>
       </w:pPr>
       <w:rPr>
-        <w:rFonts w:ascii="Symbol" w:hAnsi="Symbol" w:hint="default"/>
+        <w:rFonts w:hint="default" w:ascii="Symbol" w:hAnsi="Symbol"/>
       </w:rPr>
     </w:lvl>
     <w:lvl w:ilvl="7" w:tplc="5372ACC0">
@@ -5870,7 +6535,7 @@
         <w:ind w:left="5760" w:hanging="360"/>
       </w:pPr>
       <w:rPr>
-        <w:rFonts w:ascii="Courier New" w:hAnsi="Courier New" w:hint="default"/>
+        <w:rFonts w:hint="default" w:ascii="Courier New" w:hAnsi="Courier New"/>
       </w:rPr>
     </w:lvl>
     <w:lvl w:ilvl="8" w:tplc="DA8838A8">
@@ -5882,7 +6547,7 @@
         <w:ind w:left="6480" w:hanging="360"/>
       </w:pPr>
       <w:rPr>
-        <w:rFonts w:ascii="Wingdings" w:hAnsi="Wingdings" w:hint="default"/>
+        <w:rFonts w:hint="default" w:ascii="Wingdings" w:hAnsi="Wingdings"/>
       </w:rPr>
     </w:lvl>
   </w:abstractNum>
@@ -5911,7 +6576,7 @@
         <w:ind w:left="1440" w:hanging="360"/>
       </w:pPr>
       <w:rPr>
-        <w:rFonts w:ascii="Symbol" w:hAnsi="Symbol" w:hint="default"/>
+        <w:rFonts w:hint="default" w:ascii="Symbol" w:hAnsi="Symbol"/>
       </w:rPr>
     </w:lvl>
     <w:lvl w:ilvl="2" w:tplc="04090001">
@@ -5923,7 +6588,7 @@
         <w:ind w:left="2340" w:hanging="360"/>
       </w:pPr>
       <w:rPr>
-        <w:rFonts w:ascii="Symbol" w:hAnsi="Symbol" w:hint="default"/>
+        <w:rFonts w:hint="default" w:ascii="Symbol" w:hAnsi="Symbol"/>
       </w:rPr>
     </w:lvl>
     <w:lvl w:ilvl="3" w:tplc="0409000F" w:tentative="1">
@@ -5994,7 +6659,7 @@
         <w:ind w:left="2160" w:hanging="360"/>
       </w:pPr>
       <w:rPr>
-        <w:rFonts w:ascii="Symbol" w:hAnsi="Symbol" w:hint="default"/>
+        <w:rFonts w:hint="default" w:ascii="Symbol" w:hAnsi="Symbol"/>
       </w:rPr>
     </w:lvl>
     <w:lvl w:ilvl="1" w:tplc="04070003" w:tentative="1">
@@ -6006,7 +6671,7 @@
         <w:ind w:left="2880" w:hanging="360"/>
       </w:pPr>
       <w:rPr>
-        <w:rFonts w:ascii="Courier New" w:hAnsi="Courier New" w:cs="Courier New" w:hint="default"/>
+        <w:rFonts w:hint="default" w:ascii="Courier New" w:hAnsi="Courier New" w:cs="Courier New"/>
       </w:rPr>
     </w:lvl>
     <w:lvl w:ilvl="2" w:tplc="04070005" w:tentative="1">
@@ -6018,7 +6683,7 @@
         <w:ind w:left="3600" w:hanging="360"/>
       </w:pPr>
       <w:rPr>
-        <w:rFonts w:ascii="Wingdings" w:hAnsi="Wingdings" w:hint="default"/>
+        <w:rFonts w:hint="default" w:ascii="Wingdings" w:hAnsi="Wingdings"/>
       </w:rPr>
     </w:lvl>
     <w:lvl w:ilvl="3" w:tplc="04070001" w:tentative="1">
@@ -6030,7 +6695,7 @@
         <w:ind w:left="4320" w:hanging="360"/>
       </w:pPr>
       <w:rPr>
-        <w:rFonts w:ascii="Symbol" w:hAnsi="Symbol" w:hint="default"/>
+        <w:rFonts w:hint="default" w:ascii="Symbol" w:hAnsi="Symbol"/>
       </w:rPr>
     </w:lvl>
     <w:lvl w:ilvl="4" w:tplc="04070003" w:tentative="1">
@@ -6042,7 +6707,7 @@
         <w:ind w:left="5040" w:hanging="360"/>
       </w:pPr>
       <w:rPr>
-        <w:rFonts w:ascii="Courier New" w:hAnsi="Courier New" w:cs="Courier New" w:hint="default"/>
+        <w:rFonts w:hint="default" w:ascii="Courier New" w:hAnsi="Courier New" w:cs="Courier New"/>
       </w:rPr>
     </w:lvl>
     <w:lvl w:ilvl="5" w:tplc="04070005" w:tentative="1">
@@ -6054,7 +6719,7 @@
         <w:ind w:left="5760" w:hanging="360"/>
       </w:pPr>
       <w:rPr>
-        <w:rFonts w:ascii="Wingdings" w:hAnsi="Wingdings" w:hint="default"/>
+        <w:rFonts w:hint="default" w:ascii="Wingdings" w:hAnsi="Wingdings"/>
       </w:rPr>
     </w:lvl>
     <w:lvl w:ilvl="6" w:tplc="04070001" w:tentative="1">
@@ -6066,7 +6731,7 @@
         <w:ind w:left="6480" w:hanging="360"/>
       </w:pPr>
       <w:rPr>
-        <w:rFonts w:ascii="Symbol" w:hAnsi="Symbol" w:hint="default"/>
+        <w:rFonts w:hint="default" w:ascii="Symbol" w:hAnsi="Symbol"/>
       </w:rPr>
     </w:lvl>
     <w:lvl w:ilvl="7" w:tplc="04070003" w:tentative="1">
@@ -6078,7 +6743,7 @@
         <w:ind w:left="7200" w:hanging="360"/>
       </w:pPr>
       <w:rPr>
-        <w:rFonts w:ascii="Courier New" w:hAnsi="Courier New" w:cs="Courier New" w:hint="default"/>
+        <w:rFonts w:hint="default" w:ascii="Courier New" w:hAnsi="Courier New" w:cs="Courier New"/>
       </w:rPr>
     </w:lvl>
     <w:lvl w:ilvl="8" w:tplc="04070005" w:tentative="1">
@@ -6090,7 +6755,7 @@
         <w:ind w:left="7920" w:hanging="360"/>
       </w:pPr>
       <w:rPr>
-        <w:rFonts w:ascii="Wingdings" w:hAnsi="Wingdings" w:hint="default"/>
+        <w:rFonts w:hint="default" w:ascii="Wingdings" w:hAnsi="Wingdings"/>
       </w:rPr>
     </w:lvl>
   </w:abstractNum>
@@ -6129,7 +6794,7 @@
   <w:docDefaults>
     <w:rPrDefault>
       <w:rPr>
-        <w:rFonts w:asciiTheme="minorHAnsi" w:eastAsiaTheme="minorEastAsia" w:hAnsiTheme="minorHAnsi" w:cstheme="minorBidi"/>
+        <w:rFonts w:asciiTheme="minorHAnsi" w:hAnsiTheme="minorHAnsi" w:eastAsiaTheme="minorEastAsia" w:cstheme="minorBidi"/>
         <w:sz w:val="22"/>
         <w:szCs w:val="22"/>
         <w:lang w:val="en-US" w:eastAsia="zh-CN" w:bidi="ar-SA"/>
@@ -6144,14 +6809,14 @@
   <w:latentStyles w:defLockedState="0" w:defUIPriority="99" w:defSemiHidden="0" w:defUnhideWhenUsed="0" w:defQFormat="0" w:count="376">
     <w:lsdException w:name="Normal" w:uiPriority="0" w:qFormat="1"/>
     <w:lsdException w:name="heading 1" w:uiPriority="9" w:qFormat="1"/>
-    <w:lsdException w:name="heading 2" w:semiHidden="1" w:uiPriority="9" w:unhideWhenUsed="1" w:qFormat="1"/>
-    <w:lsdException w:name="heading 3" w:semiHidden="1" w:uiPriority="9" w:unhideWhenUsed="1" w:qFormat="1"/>
-    <w:lsdException w:name="heading 4" w:semiHidden="1" w:uiPriority="9" w:unhideWhenUsed="1" w:qFormat="1"/>
-    <w:lsdException w:name="heading 5" w:semiHidden="1" w:uiPriority="9" w:unhideWhenUsed="1" w:qFormat="1"/>
-    <w:lsdException w:name="heading 6" w:semiHidden="1" w:uiPriority="9" w:unhideWhenUsed="1" w:qFormat="1"/>
-    <w:lsdException w:name="heading 7" w:semiHidden="1" w:uiPriority="9" w:unhideWhenUsed="1" w:qFormat="1"/>
-    <w:lsdException w:name="heading 8" w:semiHidden="1" w:uiPriority="9" w:unhideWhenUsed="1" w:qFormat="1"/>
-    <w:lsdException w:name="heading 9" w:semiHidden="1" w:uiPriority="9" w:unhideWhenUsed="1" w:qFormat="1"/>
+    <w:lsdException w:name="heading 2" w:uiPriority="9" w:semiHidden="1" w:unhideWhenUsed="1" w:qFormat="1"/>
+    <w:lsdException w:name="heading 3" w:uiPriority="9" w:semiHidden="1" w:unhideWhenUsed="1" w:qFormat="1"/>
+    <w:lsdException w:name="heading 4" w:uiPriority="9" w:semiHidden="1" w:unhideWhenUsed="1" w:qFormat="1"/>
+    <w:lsdException w:name="heading 5" w:uiPriority="9" w:semiHidden="1" w:unhideWhenUsed="1" w:qFormat="1"/>
+    <w:lsdException w:name="heading 6" w:uiPriority="9" w:semiHidden="1" w:unhideWhenUsed="1" w:qFormat="1"/>
+    <w:lsdException w:name="heading 7" w:uiPriority="9" w:semiHidden="1" w:unhideWhenUsed="1" w:qFormat="1"/>
+    <w:lsdException w:name="heading 8" w:uiPriority="9" w:semiHidden="1" w:unhideWhenUsed="1" w:qFormat="1"/>
+    <w:lsdException w:name="heading 9" w:uiPriority="9" w:semiHidden="1" w:unhideWhenUsed="1" w:qFormat="1"/>
     <w:lsdException w:name="index 1" w:semiHidden="1" w:unhideWhenUsed="1"/>
     <w:lsdException w:name="index 2" w:semiHidden="1" w:unhideWhenUsed="1"/>
     <w:lsdException w:name="index 3" w:semiHidden="1" w:unhideWhenUsed="1"/>
@@ -6161,22 +6826,22 @@
     <w:lsdException w:name="index 7" w:semiHidden="1" w:unhideWhenUsed="1"/>
     <w:lsdException w:name="index 8" w:semiHidden="1" w:unhideWhenUsed="1"/>
     <w:lsdException w:name="index 9" w:semiHidden="1" w:unhideWhenUsed="1"/>
-    <w:lsdException w:name="toc 1" w:semiHidden="1" w:uiPriority="39" w:unhideWhenUsed="1"/>
-    <w:lsdException w:name="toc 2" w:semiHidden="1" w:uiPriority="39" w:unhideWhenUsed="1"/>
-    <w:lsdException w:name="toc 3" w:semiHidden="1" w:uiPriority="39" w:unhideWhenUsed="1"/>
-    <w:lsdException w:name="toc 4" w:semiHidden="1" w:uiPriority="39" w:unhideWhenUsed="1"/>
-    <w:lsdException w:name="toc 5" w:semiHidden="1" w:uiPriority="39" w:unhideWhenUsed="1"/>
-    <w:lsdException w:name="toc 6" w:semiHidden="1" w:uiPriority="39" w:unhideWhenUsed="1"/>
-    <w:lsdException w:name="toc 7" w:semiHidden="1" w:uiPriority="39" w:unhideWhenUsed="1"/>
-    <w:lsdException w:name="toc 8" w:semiHidden="1" w:uiPriority="39" w:unhideWhenUsed="1"/>
-    <w:lsdException w:name="toc 9" w:semiHidden="1" w:uiPriority="39" w:unhideWhenUsed="1"/>
+    <w:lsdException w:name="toc 1" w:uiPriority="39" w:semiHidden="1" w:unhideWhenUsed="1"/>
+    <w:lsdException w:name="toc 2" w:uiPriority="39" w:semiHidden="1" w:unhideWhenUsed="1"/>
+    <w:lsdException w:name="toc 3" w:uiPriority="39" w:semiHidden="1" w:unhideWhenUsed="1"/>
+    <w:lsdException w:name="toc 4" w:uiPriority="39" w:semiHidden="1" w:unhideWhenUsed="1"/>
+    <w:lsdException w:name="toc 5" w:uiPriority="39" w:semiHidden="1" w:unhideWhenUsed="1"/>
+    <w:lsdException w:name="toc 6" w:uiPriority="39" w:semiHidden="1" w:unhideWhenUsed="1"/>
+    <w:lsdException w:name="toc 7" w:uiPriority="39" w:semiHidden="1" w:unhideWhenUsed="1"/>
+    <w:lsdException w:name="toc 8" w:uiPriority="39" w:semiHidden="1" w:unhideWhenUsed="1"/>
+    <w:lsdException w:name="toc 9" w:uiPriority="39" w:semiHidden="1" w:unhideWhenUsed="1"/>
     <w:lsdException w:name="Normal Indent" w:semiHidden="1" w:unhideWhenUsed="1"/>
     <w:lsdException w:name="footnote text" w:semiHidden="1" w:unhideWhenUsed="1"/>
     <w:lsdException w:name="annotation text" w:semiHidden="1" w:unhideWhenUsed="1"/>
     <w:lsdException w:name="header" w:semiHidden="1" w:unhideWhenUsed="1"/>
     <w:lsdException w:name="footer" w:semiHidden="1" w:unhideWhenUsed="1"/>
     <w:lsdException w:name="index heading" w:semiHidden="1" w:unhideWhenUsed="1"/>
-    <w:lsdException w:name="caption" w:semiHidden="1" w:uiPriority="35" w:unhideWhenUsed="1" w:qFormat="1"/>
+    <w:lsdException w:name="caption" w:uiPriority="35" w:semiHidden="1" w:unhideWhenUsed="1" w:qFormat="1"/>
     <w:lsdException w:name="table of figures" w:semiHidden="1" w:unhideWhenUsed="1"/>
     <w:lsdException w:name="envelope address" w:semiHidden="1" w:unhideWhenUsed="1"/>
     <w:lsdException w:name="envelope return" w:semiHidden="1" w:unhideWhenUsed="1"/>
@@ -6207,7 +6872,7 @@
     <w:lsdException w:name="Title" w:uiPriority="10" w:qFormat="1"/>
     <w:lsdException w:name="Closing" w:semiHidden="1" w:unhideWhenUsed="1"/>
     <w:lsdException w:name="Signature" w:semiHidden="1" w:unhideWhenUsed="1"/>
-    <w:lsdException w:name="Default Paragraph Font" w:semiHidden="1" w:uiPriority="1" w:unhideWhenUsed="1"/>
+    <w:lsdException w:name="Default Paragraph Font" w:uiPriority="1" w:semiHidden="1" w:unhideWhenUsed="1"/>
     <w:lsdException w:name="Body Text" w:semiHidden="1" w:unhideWhenUsed="1"/>
     <w:lsdException w:name="Body Text Indent" w:semiHidden="1" w:unhideWhenUsed="1"/>
     <w:lsdException w:name="List Continue" w:semiHidden="1" w:unhideWhenUsed="1"/>
@@ -6407,8 +7072,8 @@
     <w:lsdException w:name="Subtle Reference" w:uiPriority="31" w:qFormat="1"/>
     <w:lsdException w:name="Intense Reference" w:uiPriority="32" w:qFormat="1"/>
     <w:lsdException w:name="Book Title" w:uiPriority="33" w:qFormat="1"/>
-    <w:lsdException w:name="Bibliography" w:semiHidden="1" w:uiPriority="37" w:unhideWhenUsed="1"/>
-    <w:lsdException w:name="TOC Heading" w:semiHidden="1" w:uiPriority="39" w:unhideWhenUsed="1" w:qFormat="1"/>
+    <w:lsdException w:name="Bibliography" w:uiPriority="37" w:semiHidden="1" w:unhideWhenUsed="1"/>
+    <w:lsdException w:name="TOC Heading" w:uiPriority="39" w:semiHidden="1" w:unhideWhenUsed="1" w:qFormat="1"/>
     <w:lsdException w:name="Plain Table 1" w:uiPriority="41"/>
     <w:lsdException w:name="Plain Table 2" w:uiPriority="42"/>
     <w:lsdException w:name="Plain Table 3" w:uiPriority="43"/>
@@ -6519,17 +7184,17 @@
     <w:lsdException w:name="Unresolved Mention" w:semiHidden="1" w:unhideWhenUsed="1"/>
     <w:lsdException w:name="Smart Link" w:semiHidden="1" w:unhideWhenUsed="1"/>
   </w:latentStyles>
-  <w:style w:type="paragraph" w:default="1" w:styleId="Standard">
+  <w:style w:type="paragraph" w:styleId="Standard" w:default="1">
     <w:name w:val="Normal"/>
     <w:qFormat/>
   </w:style>
-  <w:style w:type="character" w:default="1" w:styleId="Absatz-Standardschriftart">
+  <w:style w:type="character" w:styleId="Absatz-Standardschriftart" w:default="1">
     <w:name w:val="Default Paragraph Font"/>
     <w:uiPriority w:val="1"/>
     <w:semiHidden/>
     <w:unhideWhenUsed/>
   </w:style>
-  <w:style w:type="table" w:default="1" w:styleId="NormaleTabelle">
+  <w:style w:type="table" w:styleId="NormaleTabelle" w:default="1">
     <w:name w:val="Normal Table"/>
     <w:uiPriority w:val="99"/>
     <w:semiHidden/>
@@ -6544,7 +7209,7 @@
       </w:tblCellMar>
     </w:tblPr>
   </w:style>
-  <w:style w:type="numbering" w:default="1" w:styleId="KeineListe">
+  <w:style w:type="numbering" w:styleId="KeineListe" w:default="1">
     <w:name w:val="No List"/>
     <w:uiPriority w:val="99"/>
     <w:semiHidden/>
@@ -6560,7 +7225,7 @@
     <w:unhideWhenUsed/>
     <w:rsid w:val="007E5902"/>
   </w:style>
-  <w:style w:type="character" w:customStyle="1" w:styleId="DatumZchn">
+  <w:style w:type="character" w:styleId="DatumZchn" w:customStyle="1">
     <w:name w:val="Datum Zchn"/>
     <w:basedOn w:val="Absatz-Standardschriftart"/>
     <w:link w:val="Datum"/>
@@ -6594,7 +7259,7 @@
       <w:spacing w:after="0" w:line="240" w:lineRule="auto"/>
     </w:pPr>
   </w:style>
-  <w:style w:type="character" w:customStyle="1" w:styleId="KopfzeileZchn">
+  <w:style w:type="character" w:styleId="KopfzeileZchn" w:customStyle="1">
     <w:name w:val="Kopfzeile Zchn"/>
     <w:basedOn w:val="Absatz-Standardschriftart"/>
     <w:link w:val="Kopfzeile"/>
@@ -6616,7 +7281,7 @@
       <w:spacing w:after="0" w:line="240" w:lineRule="auto"/>
     </w:pPr>
   </w:style>
-  <w:style w:type="character" w:customStyle="1" w:styleId="FuzeileZchn">
+  <w:style w:type="character" w:styleId="FuzeileZchn" w:customStyle="1">
     <w:name w:val="Fußzeile Zchn"/>
     <w:basedOn w:val="Absatz-Standardschriftart"/>
     <w:link w:val="Fuzeile"/>
@@ -6668,12 +7333,12 @@
     </w:pPr>
     <w:tblPr>
       <w:tblBorders>
-        <w:top w:val="single" w:sz="4" w:space="0" w:color="000000" w:themeColor="text1"/>
-        <w:left w:val="single" w:sz="4" w:space="0" w:color="000000" w:themeColor="text1"/>
-        <w:bottom w:val="single" w:sz="4" w:space="0" w:color="000000" w:themeColor="text1"/>
-        <w:right w:val="single" w:sz="4" w:space="0" w:color="000000" w:themeColor="text1"/>
-        <w:insideH w:val="single" w:sz="4" w:space="0" w:color="000000" w:themeColor="text1"/>
-        <w:insideV w:val="single" w:sz="4" w:space="0" w:color="000000" w:themeColor="text1"/>
+        <w:top w:val="single" w:color="000000" w:themeColor="text1" w:sz="4" w:space="0"/>
+        <w:left w:val="single" w:color="000000" w:themeColor="text1" w:sz="4" w:space="0"/>
+        <w:bottom w:val="single" w:color="000000" w:themeColor="text1" w:sz="4" w:space="0"/>
+        <w:right w:val="single" w:color="000000" w:themeColor="text1" w:sz="4" w:space="0"/>
+        <w:insideH w:val="single" w:color="000000" w:themeColor="text1" w:sz="4" w:space="0"/>
+        <w:insideV w:val="single" w:color="000000" w:themeColor="text1" w:sz="4" w:space="0"/>
       </w:tblBorders>
     </w:tblPr>
   </w:style>

</xml_diff>